<commit_message>
caricamento file aggiornati in data 25/02
Ci scusiamo per la dimenticanza, ma ci siamo accorti che erano caricati i documenti non aggiornati

Co-Authored-By: Andre2999 <189361095+Andre2999@users.noreply.github.com>
Co-Authored-By: AndreGiova27 <189241425+AndreGiova27@users.noreply.github.com>
</commit_message>
<xml_diff>
--- a/Docs/2 - Specifica dei requisiti.docx
+++ b/Docs/2 - Specifica dei requisiti.docx
@@ -39,7 +39,7 @@
           <w:pgNumType w:start="1"/>
         </w:sectPr>
       </w:pPr>
-      <w:bookmarkStart w:colFirst="0" w:colLast="0" w:name="_9sx5vlyylt8r" w:id="0"/>
+      <w:bookmarkStart w:colFirst="0" w:colLast="0" w:name="_zcx3py4jmqay" w:id="0"/>
       <w:bookmarkEnd w:id="0"/>
       <w:r>
         <w:rPr>
@@ -291,55 +291,34 @@
           <w:ilvl w:val="0"/>
           <w:numId w:val="9"/>
         </w:numPr>
-        <w:spacing w:after="0" w:afterAutospacing="0" w:before="0" w:beforeAutospacing="0" w:lineRule="auto"/>
-        <w:ind w:left="1440" w:hanging="360"/>
-      </w:pPr>
-      <w:r>
-        <w:rPr>
-          <w:i w:val="1"/>
-          <w:rtl w:val="0"/>
-        </w:rPr>
-        <w:t xml:space="preserve">IDC</w:t>
-      </w:r>
-      <w:r>
-        <w:rPr>
-          <w:rtl w:val="0"/>
-        </w:rPr>
-        <w:t xml:space="preserve">: codice univoco identificativo di un capo;</w:t>
-      </w:r>
-    </w:p>
-    <w:p>
-      <w:pPr>
-        <w:numPr>
-          <w:ilvl w:val="0"/>
-          <w:numId w:val="9"/>
-        </w:numPr>
         <w:spacing w:after="240" w:before="0" w:beforeAutospacing="0" w:lineRule="auto"/>
         <w:ind w:left="1440" w:hanging="360"/>
+      </w:pPr>
+      <w:r>
+        <w:rPr>
+          <w:i w:val="1"/>
+          <w:rtl w:val="0"/>
+        </w:rPr>
+        <w:t xml:space="preserve">IDC</w:t>
+      </w:r>
+      <w:r>
+        <w:rPr>
+          <w:rtl w:val="0"/>
+        </w:rPr>
+        <w:t xml:space="preserve">: codice univoco identificativo di un capo;</w:t>
+      </w:r>
+      <w:r>
+        <w:rPr>
+          <w:rtl w:val="0"/>
+        </w:rPr>
+      </w:r>
+    </w:p>
+    <w:p>
+      <w:pPr>
+        <w:spacing w:after="240" w:before="240" w:lineRule="auto"/>
         <w:rPr>
           <w:color w:val="ff0000"/>
         </w:rPr>
-      </w:pPr>
-      <w:r>
-        <w:rPr>
-          <w:i w:val="1"/>
-          <w:color w:val="ff0000"/>
-          <w:rtl w:val="0"/>
-        </w:rPr>
-        <w:t xml:space="preserve">IDP</w:t>
-      </w:r>
-      <w:r>
-        <w:rPr>
-          <w:color w:val="ff0000"/>
-          <w:rtl w:val="0"/>
-        </w:rPr>
-        <w:t xml:space="preserve">: codice univoco identificativo di un pallet</w:t>
-      </w:r>
-    </w:p>
-    <w:p>
-      <w:pPr>
-        <w:spacing w:after="240" w:before="240" w:lineRule="auto"/>
-        <w:rPr/>
       </w:pPr>
       <w:r>
         <w:rPr>
@@ -347,6 +326,11 @@
         </w:rPr>
         <w:tab/>
         <w:t xml:space="preserve">Definizioni generali:</w:t>
+      </w:r>
+      <w:r>
+        <w:rPr>
+          <w:rtl w:val="0"/>
+        </w:rPr>
       </w:r>
     </w:p>
     <w:p>
@@ -356,34 +340,6 @@
           <w:numId w:val="9"/>
         </w:numPr>
         <w:spacing w:after="0" w:afterAutospacing="0" w:before="240" w:lineRule="auto"/>
-        <w:ind w:left="1440" w:hanging="360"/>
-        <w:rPr>
-          <w:color w:val="ff0000"/>
-        </w:rPr>
-      </w:pPr>
-      <w:r>
-        <w:rPr>
-          <w:i w:val="1"/>
-          <w:color w:val="ff0000"/>
-          <w:rtl w:val="0"/>
-        </w:rPr>
-        <w:t xml:space="preserve">PALLET</w:t>
-      </w:r>
-      <w:r>
-        <w:rPr>
-          <w:color w:val="ff0000"/>
-          <w:rtl w:val="0"/>
-        </w:rPr>
-        <w:t xml:space="preserve">: raccoglitore/ contenitore di un insieme di capi;</w:t>
-      </w:r>
-    </w:p>
-    <w:p>
-      <w:pPr>
-        <w:numPr>
-          <w:ilvl w:val="0"/>
-          <w:numId w:val="9"/>
-        </w:numPr>
-        <w:spacing w:after="0" w:afterAutospacing="0" w:before="0" w:beforeAutospacing="0" w:lineRule="auto"/>
         <w:ind w:left="1440" w:hanging="360"/>
       </w:pPr>
       <w:r>

</xml_diff>